<commit_message>
19-3-22, modified some error in blueprint
</commit_message>
<xml_diff>
--- a/开题报告/开题报告.docx
+++ b/开题报告/开题报告.docx
@@ -803,12 +803,21 @@
               <w:spacing w:line="400" w:lineRule="exact"/>
               <w:ind w:left="120" w:firstLine="480"/>
               <w:rPr>
+                <w:rFonts w:ascii="宋体" w:hAnsi="宋体" w:cs="TimesNewRomanPS-BoldMT"/>
+                <w:bCs/>
+                <w:kern w:val="0"/>
+                <w:szCs w:val="24"/>
+              </w:rPr>
+            </w:pPr>
+            <w:r>
+              <w:rPr>
                 <w:rFonts w:ascii="宋体" w:hAnsi="宋体" w:cs="TimesNewRomanPS-BoldMT" w:hint="eastAsia"/>
                 <w:bCs/>
                 <w:kern w:val="0"/>
                 <w:szCs w:val="24"/>
               </w:rPr>
-            </w:pPr>
+              <w:t>在高层建筑的应用技术趋于成熟的今天，对于未来的高层办公楼建筑，应该是朝着新材料、新高度、新型结构形式去发展，并且耗能减震技术也会有更多的发展及应用。在材料上，更多轻质高性能的建筑围护材料将推出，高性能混凝土将不断推出，混凝土的耐久性和强度将会不断提高，钢材会越来越轻质高强，结构截面将不断减小。在结构形式上，随着建筑使用功能要求的不断提高，将会有更多的新型结构、组合结构推出。在设计理念</w:t>
+            </w:r>
             <w:r>
               <w:rPr>
                 <w:rFonts w:ascii="宋体" w:hAnsi="宋体" w:cs="TimesNewRomanPS-BoldMT" w:hint="eastAsia"/>
@@ -816,8 +825,10 @@
                 <w:kern w:val="0"/>
                 <w:szCs w:val="24"/>
               </w:rPr>
-              <w:t>在高层建筑的应用技术趋于成熟的今天，对于未来的高层办公楼建筑，应该是朝着新材料、新高度、新型结构形式去发展，并且耗能减震技术也会有更多的发展及应用。在材料上，更多轻质高性能的建筑围护材料将推出，高性能混凝土将不断推出，混凝土的耐久性和强度将会不断提高，钢材会越来越轻质高强，结构截面将不断减小。在结构形式上，随着建筑使用功能要求的不断提高，将会有更多的新型结构、组合结构推出。在设计理念</w:t>
-            </w:r>
+              <w:lastRenderedPageBreak/>
+              <w:t>上，绿色环保的概念将越来越受到推崇，建筑将不断向节能减</w:t>
+            </w:r>
+            <w:proofErr w:type="gramStart"/>
             <w:r>
               <w:rPr>
                 <w:rFonts w:ascii="宋体" w:hAnsi="宋体" w:cs="TimesNewRomanPS-BoldMT" w:hint="eastAsia"/>
@@ -825,10 +836,9 @@
                 <w:kern w:val="0"/>
                 <w:szCs w:val="24"/>
               </w:rPr>
-              <w:lastRenderedPageBreak/>
-              <w:t>上，绿色环保的概念将越来越受到推崇，建筑将不断向节能减</w:t>
-            </w:r>
-            <w:proofErr w:type="gramStart"/>
+              <w:t>排方向</w:t>
+            </w:r>
+            <w:proofErr w:type="gramEnd"/>
             <w:r>
               <w:rPr>
                 <w:rFonts w:ascii="宋体" w:hAnsi="宋体" w:cs="TimesNewRomanPS-BoldMT" w:hint="eastAsia"/>
@@ -836,9 +846,17 @@
                 <w:kern w:val="0"/>
                 <w:szCs w:val="24"/>
               </w:rPr>
-              <w:t>排方向</w:t>
-            </w:r>
-            <w:proofErr w:type="gramEnd"/>
+              <w:t>发展。B</w:t>
+            </w:r>
+            <w:r>
+              <w:rPr>
+                <w:rFonts w:ascii="宋体" w:hAnsi="宋体" w:cs="TimesNewRomanPS-BoldMT"/>
+                <w:bCs/>
+                <w:kern w:val="0"/>
+                <w:szCs w:val="24"/>
+              </w:rPr>
+              <w:t>IM</w:t>
+            </w:r>
             <w:r>
               <w:rPr>
                 <w:rFonts w:ascii="宋体" w:hAnsi="宋体" w:cs="TimesNewRomanPS-BoldMT" w:hint="eastAsia"/>
@@ -846,24 +864,6 @@
                 <w:kern w:val="0"/>
                 <w:szCs w:val="24"/>
               </w:rPr>
-              <w:t>发展。B</w:t>
-            </w:r>
-            <w:r>
-              <w:rPr>
-                <w:rFonts w:ascii="宋体" w:hAnsi="宋体" w:cs="TimesNewRomanPS-BoldMT"/>
-                <w:bCs/>
-                <w:kern w:val="0"/>
-                <w:szCs w:val="24"/>
-              </w:rPr>
-              <w:t>IM</w:t>
-            </w:r>
-            <w:r>
-              <w:rPr>
-                <w:rFonts w:ascii="宋体" w:hAnsi="宋体" w:cs="TimesNewRomanPS-BoldMT" w:hint="eastAsia"/>
-                <w:bCs/>
-                <w:kern w:val="0"/>
-                <w:szCs w:val="24"/>
-              </w:rPr>
               <w:t>技术和计算机大数据的发展，也将使得高层建筑变得更加的便利。</w:t>
             </w:r>
           </w:p>
@@ -893,9 +893,6 @@
           <w:p>
             <w:pPr>
               <w:ind w:left="120" w:firstLine="480"/>
-              <w:rPr>
-                <w:rFonts w:hint="eastAsia"/>
-              </w:rPr>
             </w:pPr>
             <w:r>
               <w:rPr>
@@ -1071,7 +1068,7 @@
               <w:spacing w:line="400" w:lineRule="exact"/>
               <w:ind w:leftChars="0" w:left="873" w:firstLineChars="0" w:hanging="426"/>
               <w:rPr>
-                <w:rFonts w:ascii="宋体" w:hAnsi="宋体" w:cs="宋体" w:hint="eastAsia"/>
+                <w:rFonts w:ascii="宋体" w:hAnsi="宋体" w:cs="宋体"/>
                 <w:szCs w:val="24"/>
               </w:rPr>
             </w:pPr>
@@ -1255,7 +1252,7 @@
               </w:numPr>
               <w:ind w:leftChars="0" w:left="873" w:firstLineChars="0"/>
               <w:rPr>
-                <w:rFonts w:ascii="宋体" w:hAnsi="宋体" w:hint="eastAsia"/>
+                <w:rFonts w:ascii="宋体" w:hAnsi="宋体"/>
               </w:rPr>
             </w:pPr>
             <w:r>
@@ -1624,9 +1621,6 @@
                 <w:numId w:val="20"/>
               </w:numPr>
               <w:ind w:leftChars="0" w:firstLineChars="0"/>
-              <w:rPr>
-                <w:rFonts w:hint="eastAsia"/>
-              </w:rPr>
             </w:pPr>
             <w:r>
               <w:rPr>
@@ -1999,7 +1993,7 @@
                   <v:imagedata r:id="rId7" o:title=""/>
                   <w10:wrap type="tight"/>
                 </v:shape>
-                <o:OLEObject Type="Embed" ProgID="PBrush" ShapeID="_x0000_s1032" DrawAspect="Content" ObjectID="_1614373544" r:id="rId8">
+                <o:OLEObject Type="Embed" ProgID="PBrush" ShapeID="_x0000_s1032" DrawAspect="Content" ObjectID="_1614405792" r:id="rId8">
                   <o:FieldCodes>\* MERGEFORMAT</o:FieldCodes>
                 </o:OLEObject>
               </w:object>
@@ -3005,7 +2999,7 @@
               <w:spacing w:line="400" w:lineRule="exact"/>
               <w:ind w:leftChars="0" w:left="731" w:firstLineChars="0"/>
               <w:rPr>
-                <w:rFonts w:ascii="宋体" w:hAnsi="宋体" w:cs="宋体" w:hint="eastAsia"/>
+                <w:rFonts w:ascii="宋体" w:hAnsi="宋体" w:cs="宋体"/>
                 <w:szCs w:val="24"/>
               </w:rPr>
             </w:pPr>
@@ -3301,7 +3295,7 @@
               <w:spacing w:line="400" w:lineRule="exact"/>
               <w:ind w:leftChars="0" w:left="731" w:firstLineChars="0"/>
               <w:rPr>
-                <w:rFonts w:ascii="宋体" w:hAnsi="宋体" w:cs="宋体" w:hint="eastAsia"/>
+                <w:rFonts w:ascii="宋体" w:hAnsi="宋体" w:cs="宋体"/>
                 <w:szCs w:val="24"/>
               </w:rPr>
             </w:pPr>
@@ -7601,7 +7595,7 @@
               <w:spacing w:line="400" w:lineRule="exact"/>
               <w:ind w:left="120" w:firstLine="480"/>
               <w:rPr>
-                <w:rFonts w:ascii="宋体" w:hAnsi="宋体" w:cs="宋体" w:hint="eastAsia"/>
+                <w:rFonts w:ascii="宋体" w:hAnsi="宋体" w:cs="宋体"/>
                 <w:szCs w:val="24"/>
               </w:rPr>
             </w:pPr>
@@ -7856,7 +7850,7 @@
               <w:spacing w:line="400" w:lineRule="exact"/>
               <w:ind w:left="120" w:firstLine="480"/>
               <w:rPr>
-                <w:rFonts w:ascii="宋体" w:hAnsi="宋体" w:cs="宋体" w:hint="eastAsia"/>
+                <w:rFonts w:ascii="宋体" w:hAnsi="宋体" w:cs="宋体"/>
                 <w:szCs w:val="24"/>
               </w:rPr>
             </w:pPr>
@@ -8232,23 +8226,7 @@
                 <w:rFonts w:ascii="宋体" w:hAnsi="宋体" w:cs="宋体" w:hint="eastAsia"/>
                 <w:szCs w:val="24"/>
               </w:rPr>
-              <w:t>建筑制图规范等，多请教同学和老师，把这</w:t>
-            </w:r>
-            <w:proofErr w:type="gramStart"/>
-            <w:r>
-              <w:rPr>
-                <w:rFonts w:ascii="宋体" w:hAnsi="宋体" w:cs="宋体" w:hint="eastAsia"/>
-                <w:szCs w:val="24"/>
-              </w:rPr>
-              <w:t>当做</w:t>
-            </w:r>
-            <w:proofErr w:type="gramEnd"/>
-            <w:r>
-              <w:rPr>
-                <w:rFonts w:ascii="宋体" w:hAnsi="宋体" w:cs="宋体" w:hint="eastAsia"/>
-                <w:szCs w:val="24"/>
-              </w:rPr>
-              <w:t>一个学习的过程。</w:t>
+              <w:t>建筑制图规范等，多请教同学和老师，把这当做一个学习的过程。</w:t>
             </w:r>
           </w:p>
           <w:p>
@@ -8356,6 +8334,26 @@
               </w:rPr>
               <w:t>北京：</w:t>
             </w:r>
+            <w:bookmarkStart w:id="0" w:name="_GoBack"/>
+            <w:bookmarkEnd w:id="0"/>
+            <w:r>
+              <w:rPr>
+                <w:rFonts w:ascii="宋体" w:cs="宋体" w:hint="eastAsia"/>
+                <w:kern w:val="0"/>
+                <w:sz w:val="21"/>
+                <w:szCs w:val="21"/>
+              </w:rPr>
+              <w:t>中国建筑工业出版社，</w:t>
+            </w:r>
+            <w:r>
+              <w:rPr>
+                <w:rFonts w:ascii="宋体" w:cs="宋体"/>
+                <w:kern w:val="0"/>
+                <w:sz w:val="21"/>
+                <w:szCs w:val="21"/>
+              </w:rPr>
+              <w:t>2016.07</w:t>
+            </w:r>
           </w:p>
           <w:p>
             <w:pPr>
@@ -8383,7 +8381,7 @@
                 <w:sz w:val="21"/>
                 <w:szCs w:val="21"/>
               </w:rPr>
-              <w:t>中国建筑工业出版社，</w:t>
+              <w:t>民用建筑设计通则</w:t>
             </w:r>
             <w:r>
               <w:rPr>
@@ -8392,7 +8390,25 @@
                 <w:sz w:val="21"/>
                 <w:szCs w:val="21"/>
               </w:rPr>
-              <w:t>2016.07</w:t>
+              <w:t xml:space="preserve">(GB50352-2005). </w:t>
+            </w:r>
+            <w:r>
+              <w:rPr>
+                <w:rFonts w:ascii="宋体" w:cs="宋体" w:hint="eastAsia"/>
+                <w:kern w:val="0"/>
+                <w:sz w:val="21"/>
+                <w:szCs w:val="21"/>
+              </w:rPr>
+              <w:t>北京：中国建筑工业出版社，</w:t>
+            </w:r>
+            <w:r>
+              <w:rPr>
+                <w:rFonts w:ascii="宋体" w:cs="宋体"/>
+                <w:kern w:val="0"/>
+                <w:sz w:val="21"/>
+                <w:szCs w:val="21"/>
+              </w:rPr>
+              <w:t>2005</w:t>
             </w:r>
           </w:p>
           <w:p>
@@ -8421,7 +8437,7 @@
                 <w:sz w:val="21"/>
                 <w:szCs w:val="21"/>
               </w:rPr>
-              <w:t>民用建筑设计通则</w:t>
+              <w:t>住宅建筑规范</w:t>
             </w:r>
             <w:r>
               <w:rPr>
@@ -8430,7 +8446,7 @@
                 <w:sz w:val="21"/>
                 <w:szCs w:val="21"/>
               </w:rPr>
-              <w:t xml:space="preserve">(GB50352-2005). </w:t>
+              <w:t>(GB50368-2005).</w:t>
             </w:r>
             <w:r>
               <w:rPr>
@@ -8448,7 +8464,7 @@
                 <w:sz w:val="21"/>
                 <w:szCs w:val="21"/>
               </w:rPr>
-              <w:t>2005</w:t>
+              <w:t>2011</w:t>
             </w:r>
           </w:p>
           <w:p>
@@ -8477,62 +8493,6 @@
                 <w:sz w:val="21"/>
                 <w:szCs w:val="21"/>
               </w:rPr>
-              <w:t>住宅建筑规范</w:t>
-            </w:r>
-            <w:r>
-              <w:rPr>
-                <w:rFonts w:ascii="宋体" w:cs="宋体"/>
-                <w:kern w:val="0"/>
-                <w:sz w:val="21"/>
-                <w:szCs w:val="21"/>
-              </w:rPr>
-              <w:t>(GB50368-2005).</w:t>
-            </w:r>
-            <w:r>
-              <w:rPr>
-                <w:rFonts w:ascii="宋体" w:cs="宋体" w:hint="eastAsia"/>
-                <w:kern w:val="0"/>
-                <w:sz w:val="21"/>
-                <w:szCs w:val="21"/>
-              </w:rPr>
-              <w:t>北京：中国建筑工业出版社，</w:t>
-            </w:r>
-            <w:r>
-              <w:rPr>
-                <w:rFonts w:ascii="宋体" w:cs="宋体"/>
-                <w:kern w:val="0"/>
-                <w:sz w:val="21"/>
-                <w:szCs w:val="21"/>
-              </w:rPr>
-              <w:t>2011</w:t>
-            </w:r>
-          </w:p>
-          <w:p>
-            <w:pPr>
-              <w:pStyle w:val="a5"/>
-              <w:widowControl w:val="0"/>
-              <w:numPr>
-                <w:ilvl w:val="0"/>
-                <w:numId w:val="6"/>
-              </w:numPr>
-              <w:autoSpaceDE w:val="0"/>
-              <w:autoSpaceDN w:val="0"/>
-              <w:adjustRightInd w:val="0"/>
-              <w:ind w:leftChars="0" w:firstLineChars="0"/>
-              <w:rPr>
-                <w:rFonts w:ascii="宋体" w:cs="宋体"/>
-                <w:kern w:val="0"/>
-                <w:sz w:val="21"/>
-                <w:szCs w:val="21"/>
-              </w:rPr>
-            </w:pPr>
-            <w:r>
-              <w:rPr>
-                <w:rFonts w:ascii="宋体" w:cs="宋体" w:hint="eastAsia"/>
-                <w:kern w:val="0"/>
-                <w:sz w:val="21"/>
-                <w:szCs w:val="21"/>
-              </w:rPr>
               <w:t>建筑设计防火规范</w:t>
             </w:r>
             <w:r>
@@ -8759,7 +8719,7 @@
               </w:rPr>
               <w:t>《</w:t>
             </w:r>
-            <w:bookmarkStart w:id="0" w:name="OLE_LINK7"/>
+            <w:bookmarkStart w:id="1" w:name="OLE_LINK7"/>
             <w:r>
               <w:rPr>
                 <w:rFonts w:hAnsi="宋体" w:hint="eastAsia"/>
@@ -8768,7 +8728,7 @@
               </w:rPr>
               <w:t>多层及高层房屋结构设计</w:t>
             </w:r>
-            <w:bookmarkEnd w:id="0"/>
+            <w:bookmarkEnd w:id="1"/>
             <w:r>
               <w:rPr>
                 <w:rFonts w:hAnsi="宋体" w:hint="eastAsia"/>
@@ -8801,7 +8761,7 @@
               </w:rPr>
               <w:t>《</w:t>
             </w:r>
-            <w:bookmarkStart w:id="1" w:name="OLE_LINK6"/>
+            <w:bookmarkStart w:id="2" w:name="OLE_LINK6"/>
             <w:r>
               <w:rPr>
                 <w:rFonts w:hAnsi="宋体" w:hint="eastAsia"/>
@@ -8810,7 +8770,7 @@
               </w:rPr>
               <w:t>高层建筑结构设计</w:t>
             </w:r>
-            <w:bookmarkEnd w:id="1"/>
+            <w:bookmarkEnd w:id="2"/>
             <w:r>
               <w:rPr>
                 <w:rFonts w:hAnsi="宋体" w:hint="eastAsia"/>
@@ -8957,16 +8917,16 @@
               </w:rPr>
               <w:t>GB50011-2010建筑抗震设计规范</w:t>
             </w:r>
-            <w:bookmarkStart w:id="2" w:name="OLE_LINK4"/>
-            <w:bookmarkStart w:id="3" w:name="OLE_LINK5"/>
+            <w:bookmarkStart w:id="3" w:name="OLE_LINK4"/>
+            <w:bookmarkStart w:id="4" w:name="OLE_LINK5"/>
             <w:r>
               <w:rPr>
                 <w:rFonts w:hint="eastAsia"/>
               </w:rPr>
               <w:t>[S].北京：中国建筑工业出版社，2010</w:t>
             </w:r>
-            <w:bookmarkEnd w:id="2"/>
             <w:bookmarkEnd w:id="3"/>
+            <w:bookmarkEnd w:id="4"/>
           </w:p>
           <w:p>
             <w:pPr>
@@ -9291,14 +9251,14 @@
               </w:rPr>
               <w:t>李国强编著.多高层建筑钢结构设计</w:t>
             </w:r>
-            <w:bookmarkStart w:id="4" w:name="OLE_LINK3"/>
+            <w:bookmarkStart w:id="5" w:name="OLE_LINK3"/>
             <w:r>
               <w:rPr>
                 <w:rFonts w:hint="eastAsia"/>
               </w:rPr>
               <w:t>[M].</w:t>
             </w:r>
-            <w:bookmarkEnd w:id="4"/>
+            <w:bookmarkEnd w:id="5"/>
             <w:r>
               <w:rPr>
                 <w:rFonts w:hint="eastAsia"/>
@@ -9334,16 +9294,16 @@
               </w:rPr>
               <w:t>陈富生等编著.</w:t>
             </w:r>
-            <w:bookmarkStart w:id="5" w:name="OLE_LINK8"/>
-            <w:bookmarkStart w:id="6" w:name="OLE_LINK9"/>
+            <w:bookmarkStart w:id="6" w:name="OLE_LINK8"/>
+            <w:bookmarkStart w:id="7" w:name="OLE_LINK9"/>
             <w:r>
               <w:rPr>
                 <w:rFonts w:hint="eastAsia"/>
               </w:rPr>
               <w:t>高层建筑钢结构设计</w:t>
             </w:r>
-            <w:bookmarkEnd w:id="5"/>
             <w:bookmarkEnd w:id="6"/>
+            <w:bookmarkEnd w:id="7"/>
             <w:r>
               <w:rPr>
                 <w:rFonts w:hint="eastAsia"/>
@@ -9414,16 +9374,16 @@
               </w:rPr>
               <w:t>）</w:t>
             </w:r>
-            <w:bookmarkStart w:id="7" w:name="OLE_LINK1"/>
-            <w:bookmarkStart w:id="8" w:name="OLE_LINK2"/>
+            <w:bookmarkStart w:id="8" w:name="OLE_LINK1"/>
+            <w:bookmarkStart w:id="9" w:name="OLE_LINK2"/>
             <w:r>
               <w:rPr>
                 <w:rFonts w:hint="eastAsia"/>
               </w:rPr>
               <w:t>[S].北京：中国计划出版社，2006</w:t>
             </w:r>
-            <w:bookmarkEnd w:id="7"/>
             <w:bookmarkEnd w:id="8"/>
+            <w:bookmarkEnd w:id="9"/>
           </w:p>
           <w:p>
             <w:pPr>
@@ -9456,9 +9416,6 @@
               <w:pStyle w:val="aa"/>
               <w:spacing w:line="264" w:lineRule="auto"/>
               <w:ind w:leftChars="0"/>
-              <w:rPr>
-                <w:rFonts w:hint="eastAsia"/>
-              </w:rPr>
             </w:pPr>
           </w:p>
         </w:tc>
@@ -9511,8 +9468,6 @@
             <w:pPr>
               <w:ind w:left="120" w:firstLineChars="0" w:firstLine="0"/>
             </w:pPr>
-            <w:bookmarkStart w:id="9" w:name="_GoBack"/>
-            <w:bookmarkEnd w:id="9"/>
           </w:p>
           <w:p>
             <w:pPr>
@@ -9710,7 +9665,10 @@
     </w:tbl>
     <w:p>
       <w:pPr>
-        <w:ind w:left="120" w:firstLine="480"/>
+        <w:ind w:leftChars="0" w:left="0" w:firstLineChars="0" w:firstLine="0"/>
+        <w:rPr>
+          <w:rFonts w:hint="eastAsia"/>
+        </w:rPr>
       </w:pPr>
     </w:p>
     <w:sectPr>

</xml_diff>